<commit_message>
Block 5 Update -> Block6 Swagger | Blcok 6 Aufgabe 6.2 swagger-ui
</commit_message>
<xml_diff>
--- a/Spick.docx
+++ b/Spick.docx
@@ -54,13 +54,47 @@
             <w:shd w:val="clear" w:color="auto" w:fill="3A3A3A" w:themeFill="background2" w:themeFillShade="40"/>
           </w:tcPr>
           <w:p>
-            <w:r>
-              <w:t>function verdoppeln(zahl, callback) {</w:t>
-            </w:r>
-          </w:p>
-          <w:p>
-            <w:r>
-              <w:t xml:space="preserve">  callback(zahl * 2);</w:t>
+            <w:proofErr w:type="spellStart"/>
+            <w:r>
+              <w:t>function</w:t>
+            </w:r>
+            <w:proofErr w:type="spellEnd"/>
+            <w:r>
+              <w:t xml:space="preserve"> </w:t>
+            </w:r>
+            <w:proofErr w:type="gramStart"/>
+            <w:r>
+              <w:t>verdoppeln(</w:t>
+            </w:r>
+            <w:proofErr w:type="gramEnd"/>
+            <w:r>
+              <w:t xml:space="preserve">zahl, </w:t>
+            </w:r>
+            <w:proofErr w:type="spellStart"/>
+            <w:r>
+              <w:t>callback</w:t>
+            </w:r>
+            <w:proofErr w:type="spellEnd"/>
+            <w:r>
+              <w:t>) {</w:t>
+            </w:r>
+          </w:p>
+          <w:p>
+            <w:r>
+              <w:t xml:space="preserve">  </w:t>
+            </w:r>
+            <w:proofErr w:type="spellStart"/>
+            <w:proofErr w:type="gramStart"/>
+            <w:r>
+              <w:t>callback</w:t>
+            </w:r>
+            <w:proofErr w:type="spellEnd"/>
+            <w:r>
+              <w:t>(</w:t>
+            </w:r>
+            <w:proofErr w:type="gramEnd"/>
+            <w:r>
+              <w:t>zahl * 2);</w:t>
             </w:r>
           </w:p>
           <w:p>
@@ -171,21 +205,43 @@
               <w:rPr>
                 <w:lang w:val="en-US"/>
               </w:rPr>
-              <w:t>return new Promise((resolve, reject) =&gt; {</w:t>
-            </w:r>
-          </w:p>
-          <w:p>
-            <w:pPr>
-              <w:rPr>
-                <w:lang w:val="en-US"/>
-              </w:rPr>
-            </w:pPr>
-            <w:r>
-              <w:rPr>
-                <w:lang w:val="en-US"/>
-              </w:rPr>
-              <w:t xml:space="preserve">   resolve("ok");</w:t>
-            </w:r>
+              <w:t xml:space="preserve">return new </w:t>
+            </w:r>
+            <w:proofErr w:type="gramStart"/>
+            <w:r>
+              <w:rPr>
+                <w:lang w:val="en-US"/>
+              </w:rPr>
+              <w:t>Promise(</w:t>
+            </w:r>
+            <w:proofErr w:type="gramEnd"/>
+            <w:r>
+              <w:rPr>
+                <w:lang w:val="en-US"/>
+              </w:rPr>
+              <w:t>(resolve, reject) =&gt; {</w:t>
+            </w:r>
+          </w:p>
+          <w:p>
+            <w:pPr>
+              <w:rPr>
+                <w:lang w:val="en-US"/>
+              </w:rPr>
+            </w:pPr>
+            <w:r>
+              <w:rPr>
+                <w:lang w:val="en-US"/>
+              </w:rPr>
+              <w:t xml:space="preserve">   resolve("ok"</w:t>
+            </w:r>
+            <w:proofErr w:type="gramStart"/>
+            <w:r>
+              <w:rPr>
+                <w:lang w:val="en-US"/>
+              </w:rPr>
+              <w:t>);</w:t>
+            </w:r>
+            <w:proofErr w:type="gramEnd"/>
           </w:p>
           <w:p>
             <w:pPr>
@@ -215,17 +271,39 @@
           <w:lang w:val="en-US"/>
         </w:rPr>
       </w:pPr>
-      <w:r>
-        <w:rPr>
-          <w:lang w:val="en-US"/>
-        </w:rPr>
-        <w:t>.then()</w:t>
-      </w:r>
-      <w:r>
-        <w:rPr>
-          <w:lang w:val="en-US"/>
-        </w:rPr>
-        <w:t xml:space="preserve"> &amp; .catch()</w:t>
+      <w:proofErr w:type="gramStart"/>
+      <w:r>
+        <w:rPr>
+          <w:lang w:val="en-US"/>
+        </w:rPr>
+        <w:t>.then</w:t>
+      </w:r>
+      <w:proofErr w:type="gramEnd"/>
+      <w:r>
+        <w:rPr>
+          <w:lang w:val="en-US"/>
+        </w:rPr>
+        <w:t>()</w:t>
+      </w:r>
+      <w:r>
+        <w:rPr>
+          <w:lang w:val="en-US"/>
+        </w:rPr>
+        <w:t xml:space="preserve"> </w:t>
+      </w:r>
+      <w:proofErr w:type="gramStart"/>
+      <w:r>
+        <w:rPr>
+          <w:lang w:val="en-US"/>
+        </w:rPr>
+        <w:t>&amp; .catch</w:t>
+      </w:r>
+      <w:proofErr w:type="gramEnd"/>
+      <w:r>
+        <w:rPr>
+          <w:lang w:val="en-US"/>
+        </w:rPr>
+        <w:t>()</w:t>
       </w:r>
     </w:p>
     <w:p>
@@ -254,12 +332,28 @@
           <w:lang w:val="en-US"/>
         </w:rPr>
       </w:pPr>
-      <w:r>
-        <w:rPr>
-          <w:lang w:val="de-DE"/>
-        </w:rPr>
-        <w:t>Async / Await</w:t>
-      </w:r>
+      <w:proofErr w:type="spellStart"/>
+      <w:r>
+        <w:rPr>
+          <w:lang w:val="de-DE"/>
+        </w:rPr>
+        <w:t>Async</w:t>
+      </w:r>
+      <w:proofErr w:type="spellEnd"/>
+      <w:r>
+        <w:rPr>
+          <w:lang w:val="de-DE"/>
+        </w:rPr>
+        <w:t xml:space="preserve"> / </w:t>
+      </w:r>
+      <w:proofErr w:type="spellStart"/>
+      <w:r>
+        <w:rPr>
+          <w:lang w:val="de-DE"/>
+        </w:rPr>
+        <w:t>Await</w:t>
+      </w:r>
+      <w:proofErr w:type="spellEnd"/>
     </w:p>
     <w:p>
       <w:pPr>
@@ -279,7 +373,21 @@
         <w:rPr>
           <w:lang w:val="de-DE"/>
         </w:rPr>
-        <w:t xml:space="preserve"> Syntax auf Basis von Promises, aber sieht aus wie synchroner Code.</w:t>
+        <w:t xml:space="preserve"> Syntax auf Basis von </w:t>
+      </w:r>
+      <w:proofErr w:type="spellStart"/>
+      <w:r>
+        <w:rPr>
+          <w:lang w:val="de-DE"/>
+        </w:rPr>
+        <w:t>Promises</w:t>
+      </w:r>
+      <w:proofErr w:type="spellEnd"/>
+      <w:r>
+        <w:rPr>
+          <w:lang w:val="de-DE"/>
+        </w:rPr>
+        <w:t>, aber sieht aus wie synchroner Code.</w:t>
       </w:r>
     </w:p>
     <w:tbl>
@@ -308,7 +416,21 @@
               <w:rPr>
                 <w:lang w:val="en-US"/>
               </w:rPr>
-              <w:t>async function test() {</w:t>
+              <w:t xml:space="preserve">async function </w:t>
+            </w:r>
+            <w:proofErr w:type="gramStart"/>
+            <w:r>
+              <w:rPr>
+                <w:lang w:val="en-US"/>
+              </w:rPr>
+              <w:t>test(</w:t>
+            </w:r>
+            <w:proofErr w:type="gramEnd"/>
+            <w:r>
+              <w:rPr>
+                <w:lang w:val="en-US"/>
+              </w:rPr>
+              <w:t>) {</w:t>
             </w:r>
           </w:p>
           <w:p>
@@ -334,8 +456,16 @@
               <w:rPr>
                 <w:lang w:val="en-US"/>
               </w:rPr>
-              <w:t xml:space="preserve">      const result = await promise;</w:t>
-            </w:r>
+              <w:t xml:space="preserve">      const result = await </w:t>
+            </w:r>
+            <w:proofErr w:type="gramStart"/>
+            <w:r>
+              <w:rPr>
+                <w:lang w:val="en-US"/>
+              </w:rPr>
+              <w:t>promise;</w:t>
+            </w:r>
+            <w:proofErr w:type="gramEnd"/>
           </w:p>
           <w:p>
             <w:pPr>
@@ -353,7 +483,21 @@
               <w:rPr>
                 <w:lang w:val="de-DE"/>
               </w:rPr>
-              <w:t>} catch(err) {</w:t>
+              <w:t>} catch(</w:t>
+            </w:r>
+            <w:proofErr w:type="spellStart"/>
+            <w:r>
+              <w:rPr>
+                <w:lang w:val="de-DE"/>
+              </w:rPr>
+              <w:t>err</w:t>
+            </w:r>
+            <w:proofErr w:type="spellEnd"/>
+            <w:r>
+              <w:rPr>
+                <w:lang w:val="de-DE"/>
+              </w:rPr>
+              <w:t>) {</w:t>
             </w:r>
           </w:p>
           <w:p>
@@ -420,7 +564,35 @@
         <w:rPr>
           <w:lang w:val="de-DE"/>
         </w:rPr>
-        <w:t>Nutzt intern trotzdem Promises (await wartet auf einen Promise)</w:t>
+        <w:t xml:space="preserve">Nutzt intern trotzdem </w:t>
+      </w:r>
+      <w:proofErr w:type="spellStart"/>
+      <w:r>
+        <w:rPr>
+          <w:lang w:val="de-DE"/>
+        </w:rPr>
+        <w:t>Promises</w:t>
+      </w:r>
+      <w:proofErr w:type="spellEnd"/>
+      <w:r>
+        <w:rPr>
+          <w:lang w:val="de-DE"/>
+        </w:rPr>
+        <w:t xml:space="preserve"> (</w:t>
+      </w:r>
+      <w:proofErr w:type="spellStart"/>
+      <w:r>
+        <w:rPr>
+          <w:lang w:val="de-DE"/>
+        </w:rPr>
+        <w:t>await</w:t>
+      </w:r>
+      <w:proofErr w:type="spellEnd"/>
+      <w:r>
+        <w:rPr>
+          <w:lang w:val="de-DE"/>
+        </w:rPr>
+        <w:t xml:space="preserve"> wartet auf einen Promise)</w:t>
       </w:r>
     </w:p>
     <w:p>
@@ -461,12 +633,14 @@
         </w:rPr>
         <w:t xml:space="preserve">, </w:t>
       </w:r>
+      <w:proofErr w:type="spellStart"/>
       <w:r>
         <w:rPr>
           <w:lang w:val="de-DE"/>
         </w:rPr>
         <w:t>Stateless</w:t>
       </w:r>
+      <w:proofErr w:type="spellEnd"/>
       <w:r>
         <w:rPr>
           <w:lang w:val="de-DE"/>
@@ -522,7 +696,31 @@
         <w:rPr>
           <w:lang w:val="en-US"/>
         </w:rPr>
-        <w:t>Methode (POST, PUT, …)</w:t>
+        <w:t>Methode (</w:t>
+      </w:r>
+      <w:r>
+        <w:rPr>
+          <w:lang w:val="en-US"/>
+        </w:rPr>
+        <w:t xml:space="preserve">GET, </w:t>
+      </w:r>
+      <w:r>
+        <w:rPr>
+          <w:lang w:val="en-US"/>
+        </w:rPr>
+        <w:t>POST, PUT,</w:t>
+      </w:r>
+      <w:r>
+        <w:rPr>
+          <w:lang w:val="en-US"/>
+        </w:rPr>
+        <w:t xml:space="preserve"> PATCH, DELETE, OPTIONS</w:t>
+      </w:r>
+      <w:r>
+        <w:rPr>
+          <w:lang w:val="en-US"/>
+        </w:rPr>
+        <w:t>)</w:t>
       </w:r>
       <w:r>
         <w:rPr>
@@ -534,8 +732,16 @@
         <w:rPr>
           <w:lang w:val="en-US"/>
         </w:rPr>
-        <w:t>eader, Body, Statuscode</w:t>
-      </w:r>
+        <w:t xml:space="preserve">eader, Body, </w:t>
+      </w:r>
+      <w:proofErr w:type="spellStart"/>
+      <w:r>
+        <w:rPr>
+          <w:lang w:val="en-US"/>
+        </w:rPr>
+        <w:t>Statuscode</w:t>
+      </w:r>
+      <w:proofErr w:type="spellEnd"/>
     </w:p>
     <w:p>
       <w:pPr>
@@ -548,7 +754,21 @@
         <w:rPr>
           <w:lang w:val="de-DE"/>
         </w:rPr>
-        <w:t>Wichtige StatusCodes:</w:t>
+        <w:t xml:space="preserve">Wichtige </w:t>
+      </w:r>
+      <w:proofErr w:type="spellStart"/>
+      <w:r>
+        <w:rPr>
+          <w:lang w:val="de-DE"/>
+        </w:rPr>
+        <w:t>StatusCodes</w:t>
+      </w:r>
+      <w:proofErr w:type="spellEnd"/>
+      <w:r>
+        <w:rPr>
+          <w:lang w:val="de-DE"/>
+        </w:rPr>
+        <w:t>:</w:t>
       </w:r>
     </w:p>
     <w:tbl>
@@ -599,8 +819,16 @@
               <w:rPr>
                 <w:lang w:val="de-DE"/>
               </w:rPr>
-              <w:t>201 = Created</w:t>
-            </w:r>
+              <w:t xml:space="preserve">201 = </w:t>
+            </w:r>
+            <w:proofErr w:type="spellStart"/>
+            <w:r>
+              <w:rPr>
+                <w:lang w:val="de-DE"/>
+              </w:rPr>
+              <w:t>Created</w:t>
+            </w:r>
+            <w:proofErr w:type="spellEnd"/>
           </w:p>
         </w:tc>
         <w:tc>
@@ -617,7 +845,21 @@
               <w:rPr>
                 <w:lang w:val="de-DE"/>
               </w:rPr>
-              <w:t>204 = No Content</w:t>
+              <w:t xml:space="preserve">204 = </w:t>
+            </w:r>
+            <w:proofErr w:type="spellStart"/>
+            <w:r>
+              <w:rPr>
+                <w:lang w:val="de-DE"/>
+              </w:rPr>
+              <w:t>No</w:t>
+            </w:r>
+            <w:proofErr w:type="spellEnd"/>
+            <w:r>
+              <w:rPr>
+                <w:lang w:val="de-DE"/>
+              </w:rPr>
+              <w:t xml:space="preserve"> Content</w:t>
             </w:r>
           </w:p>
         </w:tc>
@@ -709,8 +951,16 @@
               <w:rPr>
                 <w:lang w:val="de-DE"/>
               </w:rPr>
-              <w:t>401 = Unauthorized</w:t>
-            </w:r>
+              <w:t xml:space="preserve">401 = </w:t>
+            </w:r>
+            <w:proofErr w:type="spellStart"/>
+            <w:r>
+              <w:rPr>
+                <w:lang w:val="de-DE"/>
+              </w:rPr>
+              <w:t>Unauthorized</w:t>
+            </w:r>
+            <w:proofErr w:type="spellEnd"/>
           </w:p>
         </w:tc>
         <w:tc>
@@ -775,7 +1025,21 @@
               <w:rPr>
                 <w:lang w:val="de-DE"/>
               </w:rPr>
-              <w:t xml:space="preserve"> = Unprocessable Content</w:t>
+              <w:t xml:space="preserve"> = </w:t>
+            </w:r>
+            <w:proofErr w:type="spellStart"/>
+            <w:r>
+              <w:rPr>
+                <w:lang w:val="de-DE"/>
+              </w:rPr>
+              <w:t>Unprocessable</w:t>
+            </w:r>
+            <w:proofErr w:type="spellEnd"/>
+            <w:r>
+              <w:rPr>
+                <w:lang w:val="de-DE"/>
+              </w:rPr>
+              <w:t xml:space="preserve"> Content</w:t>
             </w:r>
           </w:p>
         </w:tc>
@@ -793,8 +1057,30 @@
               <w:rPr>
                 <w:lang w:val="de-DE"/>
               </w:rPr>
-              <w:t>418 = I’m a Teapot</w:t>
-            </w:r>
+              <w:t xml:space="preserve">418 = </w:t>
+            </w:r>
+            <w:proofErr w:type="spellStart"/>
+            <w:r>
+              <w:rPr>
+                <w:lang w:val="de-DE"/>
+              </w:rPr>
+              <w:t>I’m</w:t>
+            </w:r>
+            <w:proofErr w:type="spellEnd"/>
+            <w:r>
+              <w:rPr>
+                <w:lang w:val="de-DE"/>
+              </w:rPr>
+              <w:t xml:space="preserve"> a </w:t>
+            </w:r>
+            <w:proofErr w:type="spellStart"/>
+            <w:r>
+              <w:rPr>
+                <w:lang w:val="de-DE"/>
+              </w:rPr>
+              <w:t>Teapot</w:t>
+            </w:r>
+            <w:proofErr w:type="spellEnd"/>
           </w:p>
         </w:tc>
         <w:tc>
@@ -837,11 +1123,21 @@
           <w:lang w:val="de-DE"/>
         </w:rPr>
       </w:pPr>
-      <w:r>
-        <w:rPr>
-          <w:lang w:val="de-DE"/>
-        </w:rPr>
-        <w:t>users.find(u =&gt; u.id === 1); // Erstes passendes Element</w:t>
+      <w:proofErr w:type="spellStart"/>
+      <w:proofErr w:type="gramStart"/>
+      <w:r>
+        <w:rPr>
+          <w:lang w:val="de-DE"/>
+        </w:rPr>
+        <w:t>users.find</w:t>
+      </w:r>
+      <w:proofErr w:type="spellEnd"/>
+      <w:proofErr w:type="gramEnd"/>
+      <w:r>
+        <w:rPr>
+          <w:lang w:val="de-DE"/>
+        </w:rPr>
+        <w:t>(u =&gt; u.id === 1); // Erstes passendes Element</w:t>
       </w:r>
     </w:p>
     <w:p>
@@ -853,8 +1149,25 @@
         </w:numPr>
         <w:spacing w:after="0"/>
       </w:pPr>
-      <w:r>
-        <w:t>users.filter(u =&gt; u.active); // Alle</w:t>
+      <w:proofErr w:type="spellStart"/>
+      <w:proofErr w:type="gramStart"/>
+      <w:r>
+        <w:t>users.filter</w:t>
+      </w:r>
+      <w:proofErr w:type="spellEnd"/>
+      <w:proofErr w:type="gramEnd"/>
+      <w:r>
+        <w:t xml:space="preserve">(u =&gt; </w:t>
+      </w:r>
+      <w:proofErr w:type="spellStart"/>
+      <w:proofErr w:type="gramStart"/>
+      <w:r>
+        <w:t>u.active</w:t>
+      </w:r>
+      <w:proofErr w:type="spellEnd"/>
+      <w:proofErr w:type="gramEnd"/>
+      <w:r>
+        <w:t>); // Alle</w:t>
       </w:r>
       <w:r>
         <w:t xml:space="preserve"> passenden Elemente</w:t>
@@ -872,17 +1185,61 @@
           <w:lang w:val="en-US"/>
         </w:rPr>
       </w:pPr>
-      <w:r>
-        <w:rPr>
-          <w:lang w:val="en-US"/>
-        </w:rPr>
-        <w:t>users.map(u =&gt;  u.name); // Tr</w:t>
-      </w:r>
-      <w:r>
-        <w:rPr>
-          <w:lang w:val="en-US"/>
-        </w:rPr>
-        <w:t>ansformiert Array</w:t>
+      <w:proofErr w:type="spellStart"/>
+      <w:proofErr w:type="gramStart"/>
+      <w:r>
+        <w:rPr>
+          <w:lang w:val="en-US"/>
+        </w:rPr>
+        <w:t>users.map</w:t>
+      </w:r>
+      <w:proofErr w:type="spellEnd"/>
+      <w:r>
+        <w:rPr>
+          <w:lang w:val="en-US"/>
+        </w:rPr>
+        <w:t>(</w:t>
+      </w:r>
+      <w:proofErr w:type="gramEnd"/>
+      <w:r>
+        <w:rPr>
+          <w:lang w:val="en-US"/>
+        </w:rPr>
+        <w:t>u =</w:t>
+      </w:r>
+      <w:proofErr w:type="gramStart"/>
+      <w:r>
+        <w:rPr>
+          <w:lang w:val="en-US"/>
+        </w:rPr>
+        <w:t>&gt;  u</w:t>
+      </w:r>
+      <w:proofErr w:type="gramEnd"/>
+      <w:r>
+        <w:rPr>
+          <w:lang w:val="en-US"/>
+        </w:rPr>
+        <w:t xml:space="preserve">.name); // </w:t>
+      </w:r>
+      <w:proofErr w:type="spellStart"/>
+      <w:r>
+        <w:rPr>
+          <w:lang w:val="en-US"/>
+        </w:rPr>
+        <w:t>Tr</w:t>
+      </w:r>
+      <w:r>
+        <w:rPr>
+          <w:lang w:val="en-US"/>
+        </w:rPr>
+        <w:t>ansformiert</w:t>
+      </w:r>
+      <w:proofErr w:type="spellEnd"/>
+      <w:r>
+        <w:rPr>
+          <w:lang w:val="en-US"/>
+        </w:rPr>
+        <w:t xml:space="preserve"> Array</w:t>
       </w:r>
     </w:p>
     <w:p>
@@ -894,8 +1251,39 @@
         </w:numPr>
         <w:spacing w:after="0"/>
       </w:pPr>
-      <w:r>
-        <w:t xml:space="preserve">users.reduce((acc, u) =&gt; acc + u.age, 0); // Reduziert auf einen Wert </w:t>
+      <w:proofErr w:type="spellStart"/>
+      <w:proofErr w:type="gramStart"/>
+      <w:r>
+        <w:t>users.reduce</w:t>
+      </w:r>
+      <w:proofErr w:type="spellEnd"/>
+      <w:proofErr w:type="gramEnd"/>
+      <w:r>
+        <w:t>((</w:t>
+      </w:r>
+      <w:proofErr w:type="spellStart"/>
+      <w:r>
+        <w:t>acc</w:t>
+      </w:r>
+      <w:proofErr w:type="spellEnd"/>
+      <w:r>
+        <w:t xml:space="preserve">, u) =&gt; </w:t>
+      </w:r>
+      <w:proofErr w:type="spellStart"/>
+      <w:r>
+        <w:t>acc</w:t>
+      </w:r>
+      <w:proofErr w:type="spellEnd"/>
+      <w:r>
+        <w:t xml:space="preserve"> + </w:t>
+      </w:r>
+      <w:proofErr w:type="spellStart"/>
+      <w:r>
+        <w:t>u.age</w:t>
+      </w:r>
+      <w:proofErr w:type="spellEnd"/>
+      <w:r>
+        <w:t xml:space="preserve">, 0); // Reduziert auf einen Wert </w:t>
       </w:r>
       <w:r>
         <w:t>(</w:t>
@@ -944,27 +1332,71 @@
               <w:rPr>
                 <w:lang w:val="en-US"/>
               </w:rPr>
-              <w:t>const newArray = [...array, neuesElement];</w:t>
-            </w:r>
-          </w:p>
-          <w:p>
-            <w:pPr>
-              <w:rPr>
-                <w:lang w:val="en-US"/>
-              </w:rPr>
-            </w:pPr>
-          </w:p>
-          <w:p>
-            <w:pPr>
-              <w:rPr>
-                <w:lang w:val="en-US"/>
-              </w:rPr>
-            </w:pPr>
-            <w:r>
-              <w:rPr>
-                <w:lang w:val="en-US"/>
-              </w:rPr>
-              <w:t>const newObj = {...obj, name: "Neu"};</w:t>
+              <w:t xml:space="preserve">const </w:t>
+            </w:r>
+            <w:proofErr w:type="spellStart"/>
+            <w:r>
+              <w:rPr>
+                <w:lang w:val="en-US"/>
+              </w:rPr>
+              <w:t>newArray</w:t>
+            </w:r>
+            <w:proofErr w:type="spellEnd"/>
+            <w:r>
+              <w:rPr>
+                <w:lang w:val="en-US"/>
+              </w:rPr>
+              <w:t xml:space="preserve"> = [...array, </w:t>
+            </w:r>
+            <w:proofErr w:type="spellStart"/>
+            <w:r>
+              <w:rPr>
+                <w:lang w:val="en-US"/>
+              </w:rPr>
+              <w:t>neuesElement</w:t>
+            </w:r>
+            <w:proofErr w:type="spellEnd"/>
+            <w:proofErr w:type="gramStart"/>
+            <w:r>
+              <w:rPr>
+                <w:lang w:val="en-US"/>
+              </w:rPr>
+              <w:t>];</w:t>
+            </w:r>
+            <w:proofErr w:type="gramEnd"/>
+          </w:p>
+          <w:p>
+            <w:pPr>
+              <w:rPr>
+                <w:lang w:val="en-US"/>
+              </w:rPr>
+            </w:pPr>
+          </w:p>
+          <w:p>
+            <w:pPr>
+              <w:rPr>
+                <w:lang w:val="en-US"/>
+              </w:rPr>
+            </w:pPr>
+            <w:r>
+              <w:rPr>
+                <w:lang w:val="en-US"/>
+              </w:rPr>
+              <w:t xml:space="preserve">const </w:t>
+            </w:r>
+            <w:proofErr w:type="spellStart"/>
+            <w:r>
+              <w:rPr>
+                <w:lang w:val="en-US"/>
+              </w:rPr>
+              <w:t>newObj</w:t>
+            </w:r>
+            <w:proofErr w:type="spellEnd"/>
+            <w:r>
+              <w:rPr>
+                <w:lang w:val="en-US"/>
+              </w:rPr>
+              <w:t xml:space="preserve"> = {...obj, name: "Neu"};</w:t>
             </w:r>
           </w:p>
         </w:tc>
@@ -1010,33 +1442,81 @@
               <w:rPr>
                 <w:lang w:val="en-US"/>
               </w:rPr>
-              <w:t>const express = require('express');</w:t>
-            </w:r>
-          </w:p>
-          <w:p>
-            <w:pPr>
-              <w:rPr>
-                <w:lang w:val="en-US"/>
-              </w:rPr>
-            </w:pPr>
-            <w:r>
-              <w:rPr>
-                <w:lang w:val="en-US"/>
-              </w:rPr>
-              <w:t>const app = express();</w:t>
-            </w:r>
-          </w:p>
-          <w:p>
-            <w:pPr>
-              <w:rPr>
-                <w:lang w:val="en-US"/>
-              </w:rPr>
-            </w:pPr>
-            <w:r>
-              <w:rPr>
-                <w:lang w:val="en-US"/>
-              </w:rPr>
-              <w:t>app.use(express.json());</w:t>
+              <w:t>const express = require('</w:t>
+            </w:r>
+            <w:proofErr w:type="spellStart"/>
+            <w:r>
+              <w:rPr>
+                <w:lang w:val="en-US"/>
+              </w:rPr>
+              <w:t>express'</w:t>
+            </w:r>
+            <w:proofErr w:type="spellEnd"/>
+            <w:proofErr w:type="gramStart"/>
+            <w:r>
+              <w:rPr>
+                <w:lang w:val="en-US"/>
+              </w:rPr>
+              <w:t>);</w:t>
+            </w:r>
+            <w:proofErr w:type="gramEnd"/>
+          </w:p>
+          <w:p>
+            <w:pPr>
+              <w:rPr>
+                <w:lang w:val="en-US"/>
+              </w:rPr>
+            </w:pPr>
+            <w:r>
+              <w:rPr>
+                <w:lang w:val="en-US"/>
+              </w:rPr>
+              <w:t xml:space="preserve">const app = </w:t>
+            </w:r>
+            <w:proofErr w:type="gramStart"/>
+            <w:r>
+              <w:rPr>
+                <w:lang w:val="en-US"/>
+              </w:rPr>
+              <w:t>express();</w:t>
+            </w:r>
+            <w:proofErr w:type="gramEnd"/>
+          </w:p>
+          <w:p>
+            <w:pPr>
+              <w:rPr>
+                <w:lang w:val="en-US"/>
+              </w:rPr>
+            </w:pPr>
+            <w:proofErr w:type="spellStart"/>
+            <w:r>
+              <w:rPr>
+                <w:lang w:val="en-US"/>
+              </w:rPr>
+              <w:t>app.use</w:t>
+            </w:r>
+            <w:proofErr w:type="spellEnd"/>
+            <w:r>
+              <w:rPr>
+                <w:lang w:val="en-US"/>
+              </w:rPr>
+              <w:t>(</w:t>
+            </w:r>
+            <w:proofErr w:type="spellStart"/>
+            <w:proofErr w:type="gramStart"/>
+            <w:r>
+              <w:rPr>
+                <w:lang w:val="en-US"/>
+              </w:rPr>
+              <w:t>express.json</w:t>
+            </w:r>
+            <w:proofErr w:type="spellEnd"/>
+            <w:proofErr w:type="gramEnd"/>
+            <w:r>
+              <w:rPr>
+                <w:lang w:val="en-US"/>
+              </w:rPr>
+              <w:t>());</w:t>
             </w:r>
           </w:p>
         </w:tc>
@@ -1053,25 +1533,87 @@
                 <w:lang w:val="en-US"/>
               </w:rPr>
             </w:pPr>
-            <w:r>
-              <w:rPr>
-                <w:lang w:val="en-US"/>
-              </w:rPr>
-              <w:t>app.get('/books', (req, res) =&gt; {</w:t>
-            </w:r>
-          </w:p>
-          <w:p>
-            <w:pPr>
-              <w:rPr>
-                <w:lang w:val="en-US"/>
-              </w:rPr>
-            </w:pPr>
-            <w:r>
-              <w:rPr>
-                <w:lang w:val="en-US"/>
-              </w:rPr>
-              <w:t xml:space="preserve">   res.status(200).json(data);</w:t>
-            </w:r>
+            <w:proofErr w:type="spellStart"/>
+            <w:proofErr w:type="gramStart"/>
+            <w:r>
+              <w:rPr>
+                <w:lang w:val="en-US"/>
+              </w:rPr>
+              <w:t>app.get</w:t>
+            </w:r>
+            <w:proofErr w:type="spellEnd"/>
+            <w:r>
+              <w:rPr>
+                <w:lang w:val="en-US"/>
+              </w:rPr>
+              <w:t>(</w:t>
+            </w:r>
+            <w:proofErr w:type="gramEnd"/>
+            <w:r>
+              <w:rPr>
+                <w:lang w:val="en-US"/>
+              </w:rPr>
+              <w:t>'/books', (req, res) =&gt; {</w:t>
+            </w:r>
+          </w:p>
+          <w:p>
+            <w:pPr>
+              <w:rPr>
+                <w:lang w:val="en-US"/>
+              </w:rPr>
+            </w:pPr>
+            <w:r>
+              <w:rPr>
+                <w:lang w:val="en-US"/>
+              </w:rPr>
+              <w:t xml:space="preserve">   </w:t>
+            </w:r>
+            <w:proofErr w:type="spellStart"/>
+            <w:proofErr w:type="gramStart"/>
+            <w:r>
+              <w:rPr>
+                <w:lang w:val="en-US"/>
+              </w:rPr>
+              <w:t>res.status</w:t>
+            </w:r>
+            <w:proofErr w:type="spellEnd"/>
+            <w:proofErr w:type="gramEnd"/>
+            <w:r>
+              <w:rPr>
+                <w:lang w:val="en-US"/>
+              </w:rPr>
+              <w:t>(200</w:t>
+            </w:r>
+            <w:proofErr w:type="gramStart"/>
+            <w:r>
+              <w:rPr>
+                <w:lang w:val="en-US"/>
+              </w:rPr>
+              <w:t>).</w:t>
+            </w:r>
+            <w:proofErr w:type="spellStart"/>
+            <w:r>
+              <w:rPr>
+                <w:lang w:val="en-US"/>
+              </w:rPr>
+              <w:t>json</w:t>
+            </w:r>
+            <w:proofErr w:type="spellEnd"/>
+            <w:proofErr w:type="gramEnd"/>
+            <w:r>
+              <w:rPr>
+                <w:lang w:val="en-US"/>
+              </w:rPr>
+              <w:t>(data</w:t>
+            </w:r>
+            <w:proofErr w:type="gramStart"/>
+            <w:r>
+              <w:rPr>
+                <w:lang w:val="en-US"/>
+              </w:rPr>
+              <w:t>);</w:t>
+            </w:r>
+            <w:proofErr w:type="gramEnd"/>
           </w:p>
           <w:p>
             <w:pPr>

</xml_diff>